<commit_message>
do the analysis for avisual
</commit_message>
<xml_diff>
--- a/visual_results_summary.docx
+++ b/visual_results_summary.docx
@@ -194,13 +194,7 @@
         <w:rPr>
           <w:color w:val="000000" w:themeColor="text1"/>
         </w:rPr>
-        <w:t xml:space="preserve">+ </w:t>
-      </w:r>
-      <w:r>
-        <w:rPr>
-          <w:color w:val="000000" w:themeColor="text1"/>
-        </w:rPr>
-        <w:t>(</w:t>
+        <w:t>+ (</w:t>
       </w:r>
       <w:proofErr w:type="spellStart"/>
       <w:r>
@@ -504,13 +498,7 @@
         <w:rPr>
           <w:color w:val="000000" w:themeColor="text1"/>
         </w:rPr>
-        <w:t xml:space="preserve">Phenomenology </w:t>
-      </w:r>
-      <w:r>
-        <w:rPr>
-          <w:color w:val="000000" w:themeColor="text1"/>
-        </w:rPr>
-        <w:t xml:space="preserve">~ </w:t>
+        <w:t xml:space="preserve">Phenomenology ~ </w:t>
       </w:r>
       <w:proofErr w:type="spellStart"/>
       <w:r>
@@ -530,13 +518,7 @@
         <w:rPr>
           <w:color w:val="000000" w:themeColor="text1"/>
         </w:rPr>
-        <w:t xml:space="preserve"> </w:t>
-      </w:r>
-      <w:r>
-        <w:rPr>
-          <w:color w:val="000000" w:themeColor="text1"/>
-        </w:rPr>
-        <w:t xml:space="preserve">+ </w:t>
+        <w:t xml:space="preserve"> + </w:t>
       </w:r>
       <w:proofErr w:type="spellStart"/>
       <w:r>
@@ -679,13 +661,7 @@
         <w:rPr>
           <w:color w:val="000000" w:themeColor="text1"/>
         </w:rPr>
-        <w:t>All memories models</w:t>
-      </w:r>
-      <w:r>
-        <w:rPr>
-          <w:color w:val="000000" w:themeColor="text1"/>
-        </w:rPr>
-        <w:t xml:space="preserve"> (except </w:t>
+        <w:t xml:space="preserve">All memories models (except </w:t>
       </w:r>
       <w:r>
         <w:rPr>
@@ -739,25 +715,7 @@
         <w:rPr>
           <w:color w:val="000000" w:themeColor="text1"/>
         </w:rPr>
-        <w:t xml:space="preserve"> predict the phenomenology)</w:t>
-      </w:r>
-      <w:r>
-        <w:rPr>
-          <w:color w:val="000000" w:themeColor="text1"/>
-        </w:rPr>
-        <w:t xml:space="preserve"> were predicted better by first model, so </w:t>
-      </w:r>
-      <w:r>
-        <w:rPr>
-          <w:color w:val="000000" w:themeColor="text1"/>
-        </w:rPr>
-        <w:t>spatial</w:t>
-      </w:r>
-      <w:r>
-        <w:rPr>
-          <w:color w:val="000000" w:themeColor="text1"/>
-        </w:rPr>
-        <w:t xml:space="preserve"> imagery did not lead to any improvement in model fit. </w:t>
+        <w:t xml:space="preserve"> predict the phenomenology) were predicted better by first model, so spatial imagery did not lead to any improvement in model fit. </w:t>
       </w:r>
     </w:p>
     <w:p>
@@ -772,15 +730,7 @@
     </w:p>
     <w:p>
       <w:r>
-        <w:t xml:space="preserve">Most of the variables are </w:t>
-      </w:r>
-      <w:proofErr w:type="spellStart"/>
-      <w:r>
-        <w:t xml:space="preserve">influenced </w:t>
-      </w:r>
-      <w:proofErr w:type="spellEnd"/>
-      <w:r>
-        <w:t xml:space="preserve">by emotion. </w:t>
+        <w:t xml:space="preserve">Most of the variables are influenced by emotion. </w:t>
       </w:r>
     </w:p>
     <w:p>
@@ -837,7 +787,21 @@
     </w:p>
     <w:p>
       <w:r>
-        <w:t>Vividness and odor details are predicted by positive emotion and VVIQ.</w:t>
+        <w:rPr>
+          <w:b/>
+          <w:bCs/>
+          <w:color w:val="EE0000"/>
+        </w:rPr>
+        <w:t>Vividness</w:t>
+      </w:r>
+      <w:r>
+        <w:rPr>
+          <w:color w:val="EE0000"/>
+        </w:rPr>
+        <w:t xml:space="preserve"> </w:t>
+      </w:r>
+      <w:r>
+        <w:t>and odor details are predicted by positive emotion and VVIQ.</w:t>
       </w:r>
     </w:p>
     <w:p>
@@ -853,7 +817,15 @@
         </w:rPr>
       </w:pPr>
       <w:r>
-        <w:t xml:space="preserve">Reliving, intensity, and importance was also predicted negatively by neutral and positive condition (higher in negative memories), positively by VVIQ, and OSIQ-object. </w:t>
+        <w:rPr>
+          <w:b/>
+          <w:bCs/>
+          <w:color w:val="EE0000"/>
+        </w:rPr>
+        <w:t>Reliving</w:t>
+      </w:r>
+      <w:r>
+        <w:t xml:space="preserve">, intensity, and importance was also predicted negatively by neutral and positive condition (higher in negative memories), positively by VVIQ, and OSIQ-object. </w:t>
       </w:r>
       <w:r>
         <w:rPr>
@@ -879,13 +851,8 @@
       </w:r>
     </w:p>
     <w:p>
-      <w:proofErr w:type="spellStart"/>
-      <w:r>
-        <w:t>Verbal</w:t>
-      </w:r>
-      <w:proofErr w:type="spellEnd"/>
-      <w:r>
-        <w:t xml:space="preserve"> details are only negatively predicted by neutral and positive emotions (higher in negative memories).</w:t>
+      <w:r>
+        <w:t>Verbal details are only negatively predicted by neutral and positive emotions (higher in negative memories).</w:t>
       </w:r>
     </w:p>
     <w:p>

</xml_diff>